<commit_message>
change for English picture
</commit_message>
<xml_diff>
--- a/final_project/Document/Document.docx
+++ b/final_project/Document/Document.docx
@@ -1,6 +1,6 @@
 
 <file path=word/document.xml><?xml version="1.0" encoding="utf-8"?>
-<w:document xmlns:wpc="http://schemas.microsoft.com/office/word/2010/wordprocessingCanvas" xmlns:cx="http://schemas.microsoft.com/office/drawing/2014/chartex" xmlns:cx1="http://schemas.microsoft.com/office/drawing/2015/9/8/chartex" xmlns:cx2="http://schemas.microsoft.com/office/drawing/2015/10/21/chartex" xmlns:cx3="http://schemas.microsoft.com/office/drawing/2016/5/9/chartex" xmlns:cx4="http://schemas.microsoft.com/office/drawing/2016/5/10/chartex" xmlns:cx5="http://schemas.microsoft.com/office/drawing/2016/5/11/chartex" xmlns:cx6="http://schemas.microsoft.com/office/drawing/2016/5/12/chartex" xmlns:cx7="http://schemas.microsoft.com/office/drawing/2016/5/13/chartex" xmlns:cx8="http://schemas.microsoft.com/office/drawing/2016/5/14/chartex" xmlns:mc="http://schemas.openxmlformats.org/markup-compatibility/2006" xmlns:aink="http://schemas.microsoft.com/office/drawing/2016/ink" xmlns:am3d="http://schemas.microsoft.com/office/drawing/2017/model3d" xmlns:o="urn:schemas-microsoft-com:office:office" xmlns:r="http://schemas.openxmlformats.org/officeDocument/2006/relationships" xmlns:m="http://schemas.openxmlformats.org/officeDocument/2006/math" xmlns:v="urn:schemas-microsoft-com:vml" xmlns:wp14="http://schemas.microsoft.com/office/word/2010/wordprocessingDrawing" xmlns:wp="http://schemas.openxmlformats.org/drawingml/2006/wordprocessingDrawing" xmlns:w10="urn:schemas-microsoft-com:office:word" xmlns:w="http://schemas.openxmlformats.org/wordprocessingml/2006/main" xmlns:w14="http://schemas.microsoft.com/office/word/2010/wordml" xmlns:w15="http://schemas.microsoft.com/office/word/2012/wordml" xmlns:w16cex="http://schemas.microsoft.com/office/word/2018/wordml/cex" xmlns:w16cid="http://schemas.microsoft.com/office/word/2016/wordml/cid" xmlns:w16="http://schemas.microsoft.com/office/word/2018/wordml" xmlns:w16se="http://schemas.microsoft.com/office/word/2015/wordml/symex" xmlns:wpg="http://schemas.microsoft.com/office/word/2010/wordprocessingGroup" xmlns:wpi="http://schemas.microsoft.com/office/word/2010/wordprocessingInk" xmlns:wne="http://schemas.microsoft.com/office/word/2006/wordml" xmlns:wps="http://schemas.microsoft.com/office/word/2010/wordprocessingShape" mc:Ignorable="w14 w15 w16se w16cid w16 w16cex wp14">
+<w:document xmlns:wpc="http://schemas.microsoft.com/office/word/2010/wordprocessingCanvas" xmlns:cx="http://schemas.microsoft.com/office/drawing/2014/chartex" xmlns:cx1="http://schemas.microsoft.com/office/drawing/2015/9/8/chartex" xmlns:cx2="http://schemas.microsoft.com/office/drawing/2015/10/21/chartex" xmlns:cx3="http://schemas.microsoft.com/office/drawing/2016/5/9/chartex" xmlns:cx4="http://schemas.microsoft.com/office/drawing/2016/5/10/chartex" xmlns:cx5="http://schemas.microsoft.com/office/drawing/2016/5/11/chartex" xmlns:cx6="http://schemas.microsoft.com/office/drawing/2016/5/12/chartex" xmlns:cx7="http://schemas.microsoft.com/office/drawing/2016/5/13/chartex" xmlns:cx8="http://schemas.microsoft.com/office/drawing/2016/5/14/chartex" xmlns:mc="http://schemas.openxmlformats.org/markup-compatibility/2006" xmlns:aink="http://schemas.microsoft.com/office/drawing/2016/ink" xmlns:am3d="http://schemas.microsoft.com/office/drawing/2017/model3d" xmlns:o="urn:schemas-microsoft-com:office:office" xmlns:r="http://schemas.openxmlformats.org/officeDocument/2006/relationships" xmlns:m="http://schemas.openxmlformats.org/officeDocument/2006/math" xmlns:v="urn:schemas-microsoft-com:vml" xmlns:wp14="http://schemas.microsoft.com/office/word/2010/wordprocessingDrawing" xmlns:wp="http://schemas.openxmlformats.org/drawingml/2006/wordprocessingDrawing" xmlns:w10="urn:schemas-microsoft-com:office:word" xmlns:w="http://schemas.openxmlformats.org/wordprocessingml/2006/main" xmlns:w14="http://schemas.microsoft.com/office/word/2010/wordml" xmlns:w15="http://schemas.microsoft.com/office/word/2012/wordml" xmlns:w16cid="http://schemas.microsoft.com/office/word/2016/wordml/cid" xmlns:w16se="http://schemas.microsoft.com/office/word/2015/wordml/symex" xmlns:wpg="http://schemas.microsoft.com/office/word/2010/wordprocessingGroup" xmlns:wpi="http://schemas.microsoft.com/office/word/2010/wordprocessingInk" xmlns:wne="http://schemas.microsoft.com/office/word/2006/wordml" xmlns:wps="http://schemas.microsoft.com/office/word/2010/wordprocessingShape" mc:Ignorable="w14 w15 w16se w16cid wp14">
   <w:body>
     <w:p>
       <w:pPr>
@@ -1433,7 +1433,7 @@
           <w:numId w:val="22"/>
         </w:numPr>
         <w:rPr>
-          <w:rFonts w:ascii="Times New Roman" w:hAnsi="Times New Roman" w:cs="Times New Roman" w:hint="eastAsia"/>
+          <w:rFonts w:ascii="Times New Roman" w:hAnsi="Times New Roman" w:cs="Times New Roman"/>
           <w:sz w:val="40"/>
           <w:szCs w:val="40"/>
         </w:rPr>
@@ -1729,12 +1729,32 @@
         <w:t>Techniques used</w:t>
       </w:r>
     </w:p>
+    <w:p/>
     <w:p>
       <w:pPr>
-        <w:rPr>
-          <w:rFonts w:hint="eastAsia"/>
-        </w:rPr>
-      </w:pPr>
+        <w:spacing w:line="240" w:lineRule="auto"/>
+        <w:rPr>
+          <w:rFonts w:ascii="Times New Roman" w:hAnsi="Times New Roman" w:cs="Times New Roman"/>
+          <w:sz w:val="24"/>
+          <w:szCs w:val="24"/>
+        </w:rPr>
+      </w:pPr>
+      <w:r>
+        <w:rPr>
+          <w:rFonts w:ascii="Times New Roman" w:hAnsi="Times New Roman" w:cs="Times New Roman" w:hint="eastAsia"/>
+          <w:sz w:val="24"/>
+          <w:szCs w:val="24"/>
+        </w:rPr>
+        <w:t>·</w:t>
+      </w:r>
+      <w:r>
+        <w:rPr>
+          <w:rFonts w:ascii="Times New Roman" w:hAnsi="Times New Roman" w:cs="Times New Roman"/>
+          <w:sz w:val="24"/>
+          <w:szCs w:val="24"/>
+        </w:rPr>
+        <w:t>Use python code try except basic loop, if statement and return statement</w:t>
+      </w:r>
     </w:p>
     <w:p>
       <w:pPr>
@@ -1759,7 +1779,7 @@
           <w:sz w:val="24"/>
           <w:szCs w:val="24"/>
         </w:rPr>
-        <w:t>Use python code try except basic loop, if statement and return statement</w:t>
+        <w:t>Reference the POPEN and PIPE technologies of the subprocess library to store the results of the git command to the pipeline</w:t>
       </w:r>
     </w:p>
     <w:p>
@@ -1785,7 +1805,7 @@
           <w:sz w:val="24"/>
           <w:szCs w:val="24"/>
         </w:rPr>
-        <w:t>Reference the POPEN and PIPE technologies of the subprocess library to store the results of the git command to the pipeline</w:t>
+        <w:t>Referenced the re library for regular expressions to express the git command to be executed</w:t>
       </w:r>
     </w:p>
     <w:p>
@@ -1811,7 +1831,43 @@
           <w:sz w:val="24"/>
           <w:szCs w:val="24"/>
         </w:rPr>
-        <w:t>Referenced the re library for regular expressions to express the git command to be executed</w:t>
+        <w:t xml:space="preserve">The pandas library is used to convert the results in the pipeline into a </w:t>
+      </w:r>
+      <w:proofErr w:type="spellStart"/>
+      <w:r>
+        <w:rPr>
+          <w:rFonts w:ascii="Times New Roman" w:hAnsi="Times New Roman" w:cs="Times New Roman"/>
+          <w:sz w:val="24"/>
+          <w:szCs w:val="24"/>
+        </w:rPr>
+        <w:t>dataframe</w:t>
+      </w:r>
+      <w:proofErr w:type="spellEnd"/>
+      <w:r>
+        <w:rPr>
+          <w:rFonts w:ascii="Times New Roman" w:hAnsi="Times New Roman" w:cs="Times New Roman"/>
+          <w:sz w:val="24"/>
+          <w:szCs w:val="24"/>
+        </w:rPr>
+        <w:t xml:space="preserve">, and use its </w:t>
+      </w:r>
+      <w:proofErr w:type="spellStart"/>
+      <w:r>
+        <w:rPr>
+          <w:rFonts w:ascii="Times New Roman" w:hAnsi="Times New Roman" w:cs="Times New Roman"/>
+          <w:sz w:val="24"/>
+          <w:szCs w:val="24"/>
+        </w:rPr>
+        <w:t>to_csv</w:t>
+      </w:r>
+      <w:proofErr w:type="spellEnd"/>
+      <w:r>
+        <w:rPr>
+          <w:rFonts w:ascii="Times New Roman" w:hAnsi="Times New Roman" w:cs="Times New Roman"/>
+          <w:sz w:val="24"/>
+          <w:szCs w:val="24"/>
+        </w:rPr>
+        <w:t xml:space="preserve"> attribute to save the results to csv</w:t>
       </w:r>
     </w:p>
     <w:p>
@@ -1837,7 +1893,7 @@
           <w:sz w:val="24"/>
           <w:szCs w:val="24"/>
         </w:rPr>
-        <w:t xml:space="preserve">The pandas library is used to convert the results in the pipeline into a </w:t>
+        <w:t xml:space="preserve">The </w:t>
       </w:r>
       <w:proofErr w:type="spellStart"/>
       <w:r>
@@ -1846,7 +1902,7 @@
           <w:sz w:val="24"/>
           <w:szCs w:val="24"/>
         </w:rPr>
-        <w:t>dataframe</w:t>
+        <w:t>unicodedata</w:t>
       </w:r>
       <w:proofErr w:type="spellEnd"/>
       <w:r>
@@ -1855,25 +1911,7 @@
           <w:sz w:val="24"/>
           <w:szCs w:val="24"/>
         </w:rPr>
-        <w:t xml:space="preserve">, and use its </w:t>
-      </w:r>
-      <w:proofErr w:type="spellStart"/>
-      <w:r>
-        <w:rPr>
-          <w:rFonts w:ascii="Times New Roman" w:hAnsi="Times New Roman" w:cs="Times New Roman"/>
-          <w:sz w:val="24"/>
-          <w:szCs w:val="24"/>
-        </w:rPr>
-        <w:t>to_csv</w:t>
-      </w:r>
-      <w:proofErr w:type="spellEnd"/>
-      <w:r>
-        <w:rPr>
-          <w:rFonts w:ascii="Times New Roman" w:hAnsi="Times New Roman" w:cs="Times New Roman"/>
-          <w:sz w:val="24"/>
-          <w:szCs w:val="24"/>
-        </w:rPr>
-        <w:t xml:space="preserve"> attribute to save the results to csv</w:t>
+        <w:t xml:space="preserve"> library is used to encode the results in the pipeline in UTF8</w:t>
       </w:r>
     </w:p>
     <w:p>
@@ -1881,50 +1919,6 @@
         <w:spacing w:line="240" w:lineRule="auto"/>
         <w:rPr>
           <w:rFonts w:ascii="Times New Roman" w:hAnsi="Times New Roman" w:cs="Times New Roman"/>
-          <w:sz w:val="24"/>
-          <w:szCs w:val="24"/>
-        </w:rPr>
-      </w:pPr>
-      <w:r>
-        <w:rPr>
-          <w:rFonts w:ascii="Times New Roman" w:hAnsi="Times New Roman" w:cs="Times New Roman" w:hint="eastAsia"/>
-          <w:sz w:val="24"/>
-          <w:szCs w:val="24"/>
-        </w:rPr>
-        <w:t>·</w:t>
-      </w:r>
-      <w:r>
-        <w:rPr>
-          <w:rFonts w:ascii="Times New Roman" w:hAnsi="Times New Roman" w:cs="Times New Roman"/>
-          <w:sz w:val="24"/>
-          <w:szCs w:val="24"/>
-        </w:rPr>
-        <w:t xml:space="preserve">The </w:t>
-      </w:r>
-      <w:proofErr w:type="spellStart"/>
-      <w:r>
-        <w:rPr>
-          <w:rFonts w:ascii="Times New Roman" w:hAnsi="Times New Roman" w:cs="Times New Roman"/>
-          <w:sz w:val="24"/>
-          <w:szCs w:val="24"/>
-        </w:rPr>
-        <w:t>unicodedata</w:t>
-      </w:r>
-      <w:proofErr w:type="spellEnd"/>
-      <w:r>
-        <w:rPr>
-          <w:rFonts w:ascii="Times New Roman" w:hAnsi="Times New Roman" w:cs="Times New Roman"/>
-          <w:sz w:val="24"/>
-          <w:szCs w:val="24"/>
-        </w:rPr>
-        <w:t xml:space="preserve"> library is used to encode the results in the pipeline in UTF8</w:t>
-      </w:r>
-    </w:p>
-    <w:p>
-      <w:pPr>
-        <w:spacing w:line="240" w:lineRule="auto"/>
-        <w:rPr>
-          <w:rFonts w:ascii="Times New Roman" w:hAnsi="Times New Roman" w:cs="Times New Roman" w:hint="eastAsia"/>
           <w:sz w:val="24"/>
           <w:szCs w:val="24"/>
         </w:rPr>
@@ -2130,7 +2124,16 @@
           <w:sz w:val="24"/>
           <w:szCs w:val="24"/>
         </w:rPr>
-        <w:t>preprocessing.MinMaxScaler</w:t>
+        <w:t>preprocessing.</w:t>
+      </w:r>
+      <w:proofErr w:type="gramStart"/>
+      <w:r>
+        <w:rPr>
+          <w:rFonts w:ascii="Times New Roman" w:hAnsi="Times New Roman" w:cs="Times New Roman"/>
+          <w:sz w:val="24"/>
+          <w:szCs w:val="24"/>
+        </w:rPr>
+        <w:t>MinMaxScaler</w:t>
       </w:r>
       <w:proofErr w:type="spellEnd"/>
       <w:r>
@@ -2139,7 +2142,16 @@
           <w:sz w:val="24"/>
           <w:szCs w:val="24"/>
         </w:rPr>
-        <w:t>() method is used for data normalization, which is convenient for modeling and learning later</w:t>
+        <w:t>(</w:t>
+      </w:r>
+      <w:proofErr w:type="gramEnd"/>
+      <w:r>
+        <w:rPr>
+          <w:rFonts w:ascii="Times New Roman" w:hAnsi="Times New Roman" w:cs="Times New Roman"/>
+          <w:sz w:val="24"/>
+          <w:szCs w:val="24"/>
+        </w:rPr>
+        <w:t>) method is used for data normalization, which is convenient for modeling and learning later</w:t>
       </w:r>
     </w:p>
     <w:p>
@@ -2227,6 +2239,7 @@
         </w:rPr>
         <w:t xml:space="preserve"> </w:t>
       </w:r>
+      <w:proofErr w:type="gramStart"/>
       <w:r>
         <w:rPr>
           <w:rFonts w:ascii="Times New Roman" w:hAnsi="Times New Roman" w:cs="Times New Roman"/>
@@ -2234,7 +2247,17 @@
           <w:szCs w:val="24"/>
           <w:shd w:val="clear" w:color="auto" w:fill="F5F5F5"/>
         </w:rPr>
-        <w:t>The system can continue to optimize</w:t>
+        <w:t>The</w:t>
+      </w:r>
+      <w:proofErr w:type="gramEnd"/>
+      <w:r>
+        <w:rPr>
+          <w:rFonts w:ascii="Times New Roman" w:hAnsi="Times New Roman" w:cs="Times New Roman"/>
+          <w:sz w:val="24"/>
+          <w:szCs w:val="24"/>
+          <w:shd w:val="clear" w:color="auto" w:fill="F5F5F5"/>
+        </w:rPr>
+        <w:t xml:space="preserve"> system can continue to optimize</w:t>
       </w:r>
     </w:p>
     <w:p>
@@ -2340,13 +2363,23 @@
         </w:rPr>
         <w:t xml:space="preserve">Req3 </w:t>
       </w:r>
-      <w:r>
-        <w:rPr>
-          <w:rFonts w:ascii="Times New Roman" w:hAnsi="Times New Roman" w:cs="Times New Roman"/>
-          <w:sz w:val="24"/>
-          <w:szCs w:val="24"/>
-        </w:rPr>
-        <w:t>The system feeds back whether our assumptions are related to mapping through modeling</w:t>
+      <w:proofErr w:type="gramStart"/>
+      <w:r>
+        <w:rPr>
+          <w:rFonts w:ascii="Times New Roman" w:hAnsi="Times New Roman" w:cs="Times New Roman"/>
+          <w:sz w:val="24"/>
+          <w:szCs w:val="24"/>
+        </w:rPr>
+        <w:t>The</w:t>
+      </w:r>
+      <w:proofErr w:type="gramEnd"/>
+      <w:r>
+        <w:rPr>
+          <w:rFonts w:ascii="Times New Roman" w:hAnsi="Times New Roman" w:cs="Times New Roman"/>
+          <w:sz w:val="24"/>
+          <w:szCs w:val="24"/>
+        </w:rPr>
+        <w:t xml:space="preserve"> system feeds back whether our assumptions are related to mapping through modeling</w:t>
       </w:r>
     </w:p>
     <w:p>
@@ -2421,6 +2454,7 @@
         </w:rPr>
         <w:t xml:space="preserve">5 </w:t>
       </w:r>
+      <w:proofErr w:type="gramStart"/>
       <w:r>
         <w:rPr>
           <w:rStyle w:val="tlid-translation"/>
@@ -2429,7 +2463,18 @@
           <w:szCs w:val="24"/>
           <w:lang w:val="en"/>
         </w:rPr>
-        <w:t>The system is composed of multi-module design, multi-person division of labor cooperation</w:t>
+        <w:t>The</w:t>
+      </w:r>
+      <w:proofErr w:type="gramEnd"/>
+      <w:r>
+        <w:rPr>
+          <w:rStyle w:val="tlid-translation"/>
+          <w:rFonts w:ascii="Times New Roman" w:hAnsi="Times New Roman" w:cs="Times New Roman"/>
+          <w:sz w:val="24"/>
+          <w:szCs w:val="24"/>
+          <w:lang w:val="en"/>
+        </w:rPr>
+        <w:t xml:space="preserve"> system is composed of multi-module design, multi-person division of labor cooperation</w:t>
       </w:r>
     </w:p>
     <w:p>
@@ -2547,6 +2592,7 @@
         </w:rPr>
         <w:t xml:space="preserve"> </w:t>
       </w:r>
+      <w:proofErr w:type="gramStart"/>
       <w:r>
         <w:rPr>
           <w:rStyle w:val="tlid-translation"/>
@@ -2555,7 +2601,18 @@
           <w:szCs w:val="24"/>
           <w:lang w:val="en"/>
         </w:rPr>
-        <w:t>The system must be processed before modeling</w:t>
+        <w:t>The</w:t>
+      </w:r>
+      <w:proofErr w:type="gramEnd"/>
+      <w:r>
+        <w:rPr>
+          <w:rStyle w:val="tlid-translation"/>
+          <w:rFonts w:ascii="Times New Roman" w:hAnsi="Times New Roman" w:cs="Times New Roman"/>
+          <w:sz w:val="24"/>
+          <w:szCs w:val="24"/>
+          <w:lang w:val="en"/>
+        </w:rPr>
+        <w:t xml:space="preserve"> system must be processed before modeling</w:t>
       </w:r>
     </w:p>
     <w:p>
@@ -2590,13 +2647,23 @@
         </w:rPr>
         <w:t xml:space="preserve"> </w:t>
       </w:r>
-      <w:r>
-        <w:rPr>
-          <w:rFonts w:ascii="Times New Roman" w:hAnsi="Times New Roman" w:cs="Times New Roman"/>
-          <w:sz w:val="24"/>
-          <w:szCs w:val="24"/>
-        </w:rPr>
-        <w:t>The system provides text information collected by different codes</w:t>
+      <w:proofErr w:type="gramStart"/>
+      <w:r>
+        <w:rPr>
+          <w:rFonts w:ascii="Times New Roman" w:hAnsi="Times New Roman" w:cs="Times New Roman"/>
+          <w:sz w:val="24"/>
+          <w:szCs w:val="24"/>
+        </w:rPr>
+        <w:t>The</w:t>
+      </w:r>
+      <w:proofErr w:type="gramEnd"/>
+      <w:r>
+        <w:rPr>
+          <w:rFonts w:ascii="Times New Roman" w:hAnsi="Times New Roman" w:cs="Times New Roman"/>
+          <w:sz w:val="24"/>
+          <w:szCs w:val="24"/>
+        </w:rPr>
+        <w:t xml:space="preserve"> system provides text information collected by different codes</w:t>
       </w:r>
     </w:p>
     <w:p>
@@ -2626,13 +2693,23 @@
       <w:r>
         <w:t xml:space="preserve"> </w:t>
       </w:r>
-      <w:r>
-        <w:rPr>
-          <w:rFonts w:ascii="Times New Roman" w:hAnsi="Times New Roman" w:cs="Times New Roman"/>
-          <w:sz w:val="24"/>
-          <w:szCs w:val="24"/>
-        </w:rPr>
-        <w:t>The system feeds back whether our assumptions are related to mapping through modeling</w:t>
+      <w:proofErr w:type="gramStart"/>
+      <w:r>
+        <w:rPr>
+          <w:rFonts w:ascii="Times New Roman" w:hAnsi="Times New Roman" w:cs="Times New Roman"/>
+          <w:sz w:val="24"/>
+          <w:szCs w:val="24"/>
+        </w:rPr>
+        <w:t>The</w:t>
+      </w:r>
+      <w:proofErr w:type="gramEnd"/>
+      <w:r>
+        <w:rPr>
+          <w:rFonts w:ascii="Times New Roman" w:hAnsi="Times New Roman" w:cs="Times New Roman"/>
+          <w:sz w:val="24"/>
+          <w:szCs w:val="24"/>
+        </w:rPr>
+        <w:t xml:space="preserve"> system feeds back whether our assumptions are related to mapping through modeling</w:t>
       </w:r>
     </w:p>
     <w:p>
@@ -2800,6 +2877,7 @@
         </w:rPr>
         <w:t xml:space="preserve"> </w:t>
       </w:r>
+      <w:proofErr w:type="gramStart"/>
       <w:r>
         <w:rPr>
           <w:rStyle w:val="tlid-translation"/>
@@ -2808,7 +2886,18 @@
           <w:szCs w:val="24"/>
           <w:lang w:val="en"/>
         </w:rPr>
-        <w:t>The system is started based on python3.4 and machine learning</w:t>
+        <w:t>The</w:t>
+      </w:r>
+      <w:proofErr w:type="gramEnd"/>
+      <w:r>
+        <w:rPr>
+          <w:rStyle w:val="tlid-translation"/>
+          <w:rFonts w:ascii="Times New Roman" w:hAnsi="Times New Roman" w:cs="Times New Roman"/>
+          <w:sz w:val="24"/>
+          <w:szCs w:val="24"/>
+          <w:lang w:val="en"/>
+        </w:rPr>
+        <w:t xml:space="preserve"> system is started based on python3.4 and machine learning</w:t>
       </w:r>
     </w:p>
     <w:p>
@@ -2843,6 +2932,7 @@
         </w:rPr>
         <w:t xml:space="preserve"> </w:t>
       </w:r>
+      <w:proofErr w:type="gramStart"/>
       <w:r>
         <w:rPr>
           <w:rStyle w:val="tlid-translation"/>
@@ -2851,7 +2941,18 @@
           <w:szCs w:val="24"/>
           <w:lang w:val="en"/>
         </w:rPr>
-        <w:t>The data set needs a large amount to eliminate chance</w:t>
+        <w:t>The</w:t>
+      </w:r>
+      <w:proofErr w:type="gramEnd"/>
+      <w:r>
+        <w:rPr>
+          <w:rStyle w:val="tlid-translation"/>
+          <w:rFonts w:ascii="Times New Roman" w:hAnsi="Times New Roman" w:cs="Times New Roman"/>
+          <w:sz w:val="24"/>
+          <w:szCs w:val="24"/>
+          <w:lang w:val="en"/>
+        </w:rPr>
+        <w:t xml:space="preserve"> data set needs a large amount to eliminate chance</w:t>
       </w:r>
     </w:p>
     <w:p>
@@ -2933,6 +3034,7 @@
         </w:rPr>
         <w:t xml:space="preserve"> </w:t>
       </w:r>
+      <w:proofErr w:type="gramStart"/>
       <w:r>
         <w:rPr>
           <w:rStyle w:val="tlid-translation"/>
@@ -2941,7 +3043,18 @@
           <w:szCs w:val="24"/>
           <w:lang w:val="en"/>
         </w:rPr>
-        <w:t>The system can be used on computers with Windows and iOS</w:t>
+        <w:t>The</w:t>
+      </w:r>
+      <w:proofErr w:type="gramEnd"/>
+      <w:r>
+        <w:rPr>
+          <w:rStyle w:val="tlid-translation"/>
+          <w:rFonts w:ascii="Times New Roman" w:hAnsi="Times New Roman" w:cs="Times New Roman"/>
+          <w:sz w:val="24"/>
+          <w:szCs w:val="24"/>
+          <w:lang w:val="en"/>
+        </w:rPr>
+        <w:t xml:space="preserve"> system can be used on computers with Windows and iOS</w:t>
       </w:r>
     </w:p>
     <w:p>
@@ -2978,6 +3091,7 @@
         </w:rPr>
         <w:t xml:space="preserve"> </w:t>
       </w:r>
+      <w:proofErr w:type="gramStart"/>
       <w:r>
         <w:rPr>
           <w:rStyle w:val="tlid-translation"/>
@@ -2986,7 +3100,18 @@
           <w:szCs w:val="24"/>
           <w:lang w:val="en"/>
         </w:rPr>
-        <w:t>The system can collect monitoring data sets and conduct final modeling to query whether they meet the assumptions</w:t>
+        <w:t>The</w:t>
+      </w:r>
+      <w:proofErr w:type="gramEnd"/>
+      <w:r>
+        <w:rPr>
+          <w:rStyle w:val="tlid-translation"/>
+          <w:rFonts w:ascii="Times New Roman" w:hAnsi="Times New Roman" w:cs="Times New Roman"/>
+          <w:sz w:val="24"/>
+          <w:szCs w:val="24"/>
+          <w:lang w:val="en"/>
+        </w:rPr>
+        <w:t xml:space="preserve"> system can collect monitoring data sets and conduct final modeling to query whether they meet the assumptions</w:t>
       </w:r>
     </w:p>
     <w:p>
@@ -3093,13 +3218,7 @@
     <w:p/>
     <w:p/>
     <w:p/>
-    <w:p>
-      <w:pPr>
-        <w:rPr>
-          <w:rFonts w:hint="eastAsia"/>
-        </w:rPr>
-      </w:pPr>
-    </w:p>
+    <w:p/>
     <w:p/>
     <w:tbl>
       <w:tblPr>
@@ -3439,7 +3558,25 @@
                 <w:sz w:val="24"/>
                 <w:szCs w:val="24"/>
               </w:rPr>
-              <w:t xml:space="preserve">Data cleaning concept (analysis and ”ﬁxing”) and implementation </w:t>
+              <w:t xml:space="preserve">Data cleaning concept (analysis </w:t>
+            </w:r>
+            <w:proofErr w:type="gramStart"/>
+            <w:r>
+              <w:rPr>
+                <w:rFonts w:ascii="Times New Roman" w:hAnsi="Times New Roman" w:cs="Times New Roman"/>
+                <w:sz w:val="24"/>
+                <w:szCs w:val="24"/>
+              </w:rPr>
+              <w:t>and ”ﬁxing</w:t>
+            </w:r>
+            <w:proofErr w:type="gramEnd"/>
+            <w:r>
+              <w:rPr>
+                <w:rFonts w:ascii="Times New Roman" w:hAnsi="Times New Roman" w:cs="Times New Roman"/>
+                <w:sz w:val="24"/>
+                <w:szCs w:val="24"/>
+              </w:rPr>
+              <w:t xml:space="preserve">”) and implementation </w:t>
             </w:r>
           </w:p>
           <w:p>
@@ -3907,7 +4044,25 @@
                 <w:sz w:val="24"/>
                 <w:szCs w:val="24"/>
               </w:rPr>
-              <w:t>apping report and documents(According to the analysis results and all the steps)</w:t>
+              <w:t xml:space="preserve">apping report and </w:t>
+            </w:r>
+            <w:proofErr w:type="gramStart"/>
+            <w:r>
+              <w:rPr>
+                <w:rFonts w:ascii="Times New Roman" w:hAnsi="Times New Roman" w:cs="Times New Roman"/>
+                <w:sz w:val="24"/>
+                <w:szCs w:val="24"/>
+              </w:rPr>
+              <w:t>documents(</w:t>
+            </w:r>
+            <w:proofErr w:type="gramEnd"/>
+            <w:r>
+              <w:rPr>
+                <w:rFonts w:ascii="Times New Roman" w:hAnsi="Times New Roman" w:cs="Times New Roman"/>
+                <w:sz w:val="24"/>
+                <w:szCs w:val="24"/>
+              </w:rPr>
+              <w:t>According to the analysis results and all the steps)</w:t>
             </w:r>
           </w:p>
         </w:tc>
@@ -4087,7 +4242,7 @@
     <w:p>
       <w:pPr>
         <w:rPr>
-          <w:rFonts w:ascii="Times New Roman" w:hAnsi="Times New Roman" w:cs="Times New Roman" w:hint="eastAsia"/>
+          <w:rFonts w:ascii="Times New Roman" w:hAnsi="Times New Roman" w:cs="Times New Roman"/>
           <w:b/>
           <w:bCs/>
           <w:sz w:val="32"/>
@@ -4310,7 +4465,25 @@
           <w:sz w:val="24"/>
           <w:szCs w:val="24"/>
         </w:rPr>
-        <w:t xml:space="preserve"> class has methods of blame() to return “git blame” results from git</w:t>
+        <w:t xml:space="preserve"> class has methods of </w:t>
+      </w:r>
+      <w:proofErr w:type="gramStart"/>
+      <w:r>
+        <w:rPr>
+          <w:rFonts w:ascii="Times New Roman" w:hAnsi="Times New Roman" w:cs="Times New Roman"/>
+          <w:sz w:val="24"/>
+          <w:szCs w:val="24"/>
+        </w:rPr>
+        <w:t>blame(</w:t>
+      </w:r>
+      <w:proofErr w:type="gramEnd"/>
+      <w:r>
+        <w:rPr>
+          <w:rFonts w:ascii="Times New Roman" w:hAnsi="Times New Roman" w:cs="Times New Roman"/>
+          <w:sz w:val="24"/>
+          <w:szCs w:val="24"/>
+        </w:rPr>
+        <w:t>) to return “git blame” results from git</w:t>
       </w:r>
     </w:p>
     <w:p>
@@ -4330,6 +4503,7 @@
         <w:t xml:space="preserve">2)and </w:t>
       </w:r>
       <w:proofErr w:type="spellStart"/>
+      <w:proofErr w:type="gramStart"/>
       <w:r>
         <w:rPr>
           <w:rFonts w:ascii="Times New Roman" w:hAnsi="Times New Roman" w:cs="Times New Roman"/>
@@ -4345,7 +4519,16 @@
           <w:sz w:val="24"/>
           <w:szCs w:val="24"/>
         </w:rPr>
-        <w:t xml:space="preserve">() to get “git log” results from git </w:t>
+        <w:t>(</w:t>
+      </w:r>
+      <w:proofErr w:type="gramEnd"/>
+      <w:r>
+        <w:rPr>
+          <w:rFonts w:ascii="Times New Roman" w:hAnsi="Times New Roman" w:cs="Times New Roman"/>
+          <w:sz w:val="24"/>
+          <w:szCs w:val="24"/>
+        </w:rPr>
+        <w:t xml:space="preserve">) to get “git log” results from git </w:t>
       </w:r>
     </w:p>
     <w:p>
@@ -4425,7 +4608,16 @@
           <w:sz w:val="24"/>
           <w:szCs w:val="24"/>
         </w:rPr>
-        <w:t>count_author</w:t>
+        <w:t>count_</w:t>
+      </w:r>
+      <w:proofErr w:type="gramStart"/>
+      <w:r>
+        <w:rPr>
+          <w:rFonts w:ascii="Times New Roman" w:hAnsi="Times New Roman" w:cs="Times New Roman"/>
+          <w:sz w:val="24"/>
+          <w:szCs w:val="24"/>
+        </w:rPr>
+        <w:t>author</w:t>
       </w:r>
       <w:proofErr w:type="spellEnd"/>
       <w:r>
@@ -4434,7 +4626,16 @@
           <w:sz w:val="24"/>
           <w:szCs w:val="24"/>
         </w:rPr>
-        <w:t>() is used to count the number of persons who wrote these lines.</w:t>
+        <w:t>(</w:t>
+      </w:r>
+      <w:proofErr w:type="gramEnd"/>
+      <w:r>
+        <w:rPr>
+          <w:rFonts w:ascii="Times New Roman" w:hAnsi="Times New Roman" w:cs="Times New Roman"/>
+          <w:sz w:val="24"/>
+          <w:szCs w:val="24"/>
+        </w:rPr>
+        <w:t>) is used to count the number of persons who wrote these lines.</w:t>
       </w:r>
     </w:p>
     <w:p>
@@ -4460,7 +4661,16 @@
           <w:sz w:val="24"/>
           <w:szCs w:val="24"/>
         </w:rPr>
-        <w:t>count_commit</w:t>
+        <w:t>count_</w:t>
+      </w:r>
+      <w:proofErr w:type="gramStart"/>
+      <w:r>
+        <w:rPr>
+          <w:rFonts w:ascii="Times New Roman" w:hAnsi="Times New Roman" w:cs="Times New Roman"/>
+          <w:sz w:val="24"/>
+          <w:szCs w:val="24"/>
+        </w:rPr>
+        <w:t>commit</w:t>
       </w:r>
       <w:proofErr w:type="spellEnd"/>
       <w:r>
@@ -4469,7 +4679,16 @@
           <w:sz w:val="24"/>
           <w:szCs w:val="24"/>
         </w:rPr>
-        <w:t>() is used to count the number of shas among the existing lines of files.</w:t>
+        <w:t>(</w:t>
+      </w:r>
+      <w:proofErr w:type="gramEnd"/>
+      <w:r>
+        <w:rPr>
+          <w:rFonts w:ascii="Times New Roman" w:hAnsi="Times New Roman" w:cs="Times New Roman"/>
+          <w:sz w:val="24"/>
+          <w:szCs w:val="24"/>
+        </w:rPr>
+        <w:t>) is used to count the number of shas among the existing lines of files.</w:t>
       </w:r>
     </w:p>
     <w:p>
@@ -4495,7 +4714,16 @@
           <w:sz w:val="24"/>
           <w:szCs w:val="24"/>
         </w:rPr>
-        <w:t>count_avetime</w:t>
+        <w:t>count_</w:t>
+      </w:r>
+      <w:proofErr w:type="gramStart"/>
+      <w:r>
+        <w:rPr>
+          <w:rFonts w:ascii="Times New Roman" w:hAnsi="Times New Roman" w:cs="Times New Roman"/>
+          <w:sz w:val="24"/>
+          <w:szCs w:val="24"/>
+        </w:rPr>
+        <w:t>avetime</w:t>
       </w:r>
       <w:proofErr w:type="spellEnd"/>
       <w:r>
@@ -4504,7 +4732,16 @@
           <w:sz w:val="24"/>
           <w:szCs w:val="24"/>
         </w:rPr>
-        <w:t xml:space="preserve">() and </w:t>
+        <w:t>(</w:t>
+      </w:r>
+      <w:proofErr w:type="gramEnd"/>
+      <w:r>
+        <w:rPr>
+          <w:rFonts w:ascii="Times New Roman" w:hAnsi="Times New Roman" w:cs="Times New Roman"/>
+          <w:sz w:val="24"/>
+          <w:szCs w:val="24"/>
+        </w:rPr>
+        <w:t xml:space="preserve">) and </w:t>
       </w:r>
       <w:proofErr w:type="spellStart"/>
       <w:r>
@@ -4557,7 +4794,25 @@
           <w:sz w:val="24"/>
           <w:szCs w:val="24"/>
         </w:rPr>
-        <w:t xml:space="preserve">6)Then, run() function could create </w:t>
+        <w:t xml:space="preserve">6)Then, </w:t>
+      </w:r>
+      <w:proofErr w:type="gramStart"/>
+      <w:r>
+        <w:rPr>
+          <w:rFonts w:ascii="Times New Roman" w:hAnsi="Times New Roman" w:cs="Times New Roman"/>
+          <w:sz w:val="24"/>
+          <w:szCs w:val="24"/>
+        </w:rPr>
+        <w:t>run(</w:t>
+      </w:r>
+      <w:proofErr w:type="gramEnd"/>
+      <w:r>
+        <w:rPr>
+          <w:rFonts w:ascii="Times New Roman" w:hAnsi="Times New Roman" w:cs="Times New Roman"/>
+          <w:sz w:val="24"/>
+          <w:szCs w:val="24"/>
+        </w:rPr>
+        <w:t xml:space="preserve">) function could create </w:t>
       </w:r>
       <w:proofErr w:type="spellStart"/>
       <w:r>
@@ -4788,10 +5043,10 @@
           <w:noProof/>
         </w:rPr>
         <w:drawing>
-          <wp:inline distT="0" distB="0" distL="0" distR="0" wp14:anchorId="0A85D0E4" wp14:editId="445440C1">
-            <wp:extent cx="3930650" cy="1688751"/>
-            <wp:effectExtent l="0" t="0" r="0" b="6985"/>
-            <wp:docPr id="4" name="图片 4"/>
+          <wp:inline distT="0" distB="0" distL="0" distR="0" wp14:anchorId="5B55D018" wp14:editId="061D0453">
+            <wp:extent cx="4457929" cy="1822544"/>
+            <wp:effectExtent l="0" t="0" r="0" b="6350"/>
+            <wp:docPr id="2" name="图片 2"/>
             <wp:cNvGraphicFramePr>
               <a:graphicFrameLocks xmlns:a="http://schemas.openxmlformats.org/drawingml/2006/main" noChangeAspect="1"/>
             </wp:cNvGraphicFramePr>
@@ -4799,36 +5054,23 @@
               <a:graphicData uri="http://schemas.openxmlformats.org/drawingml/2006/picture">
                 <pic:pic xmlns:pic="http://schemas.openxmlformats.org/drawingml/2006/picture">
                   <pic:nvPicPr>
-                    <pic:cNvPr id="0" name="Picture 4"/>
-                    <pic:cNvPicPr>
-                      <a:picLocks noChangeAspect="1" noChangeArrowheads="1"/>
-                    </pic:cNvPicPr>
+                    <pic:cNvPr id="1" name=""/>
+                    <pic:cNvPicPr/>
                   </pic:nvPicPr>
                   <pic:blipFill>
-                    <a:blip r:embed="rId11">
-                      <a:extLst>
-                        <a:ext uri="{28A0092B-C50C-407E-A947-70E740481C1C}">
-                          <a14:useLocalDpi xmlns:a14="http://schemas.microsoft.com/office/drawing/2010/main" val="0"/>
-                        </a:ext>
-                      </a:extLst>
-                    </a:blip>
-                    <a:srcRect/>
+                    <a:blip r:embed="rId11"/>
                     <a:stretch>
                       <a:fillRect/>
                     </a:stretch>
                   </pic:blipFill>
-                  <pic:spPr bwMode="auto">
+                  <pic:spPr>
                     <a:xfrm>
                       <a:off x="0" y="0"/>
-                      <a:ext cx="3957545" cy="1700306"/>
+                      <a:ext cx="4457929" cy="1822544"/>
                     </a:xfrm>
                     <a:prstGeom prst="rect">
                       <a:avLst/>
                     </a:prstGeom>
-                    <a:noFill/>
-                    <a:ln>
-                      <a:noFill/>
-                    </a:ln>
                   </pic:spPr>
                 </pic:pic>
               </a:graphicData>
@@ -4836,6 +5078,8 @@
           </wp:inline>
         </w:drawing>
       </w:r>
+      <w:bookmarkStart w:id="0" w:name="_GoBack"/>
+      <w:bookmarkEnd w:id="0"/>
     </w:p>
     <w:p>
       <w:pPr>
@@ -4873,11 +5117,6 @@
       </w:r>
     </w:p>
     <w:p>
-      <w:pPr>
-        <w:rPr>
-          <w:rFonts w:hint="eastAsia"/>
-        </w:rPr>
-      </w:pPr>
       <w:r>
         <w:rPr>
           <w:rFonts w:ascii="Times New Roman" w:hAnsi="Times New Roman" w:cs="Times New Roman"/>
@@ -5264,7 +5503,25 @@
           <w:szCs w:val="24"/>
         </w:rPr>
         <w:lastRenderedPageBreak/>
-        <w:t xml:space="preserve">  Besides, it is difficult to extract shas, authors, and time from “git blame --no-merges v3.0..HEAD </w:t>
+        <w:t xml:space="preserve">  Besides, it is difficult to extract shas, authors, and time from “git blame --no-merges v</w:t>
+      </w:r>
+      <w:proofErr w:type="gramStart"/>
+      <w:r>
+        <w:rPr>
+          <w:rFonts w:ascii="Times New Roman" w:hAnsi="Times New Roman" w:cs="Times New Roman"/>
+          <w:sz w:val="24"/>
+          <w:szCs w:val="24"/>
+        </w:rPr>
+        <w:t>3.0..</w:t>
+      </w:r>
+      <w:proofErr w:type="gramEnd"/>
+      <w:r>
+        <w:rPr>
+          <w:rFonts w:ascii="Times New Roman" w:hAnsi="Times New Roman" w:cs="Times New Roman"/>
+          <w:sz w:val="24"/>
+          <w:szCs w:val="24"/>
+        </w:rPr>
+        <w:t xml:space="preserve">HEAD </w:t>
       </w:r>
       <w:proofErr w:type="spellStart"/>
       <w:r>
@@ -5317,7 +5574,25 @@
           <w:sz w:val="24"/>
           <w:szCs w:val="24"/>
         </w:rPr>
-        <w:t xml:space="preserve">  But we are confused that there is a little of files or lines in our sample which does not have time information term when using “git blame --no-merges v3.0..HEAD </w:t>
+        <w:t xml:space="preserve">  But we are confused that there is a little of files or lines in our sample which does not have time information term when using “git blame --no-merges v</w:t>
+      </w:r>
+      <w:proofErr w:type="gramStart"/>
+      <w:r>
+        <w:rPr>
+          <w:rFonts w:ascii="Times New Roman" w:hAnsi="Times New Roman" w:cs="Times New Roman"/>
+          <w:sz w:val="24"/>
+          <w:szCs w:val="24"/>
+        </w:rPr>
+        <w:t>3.0..</w:t>
+      </w:r>
+      <w:proofErr w:type="gramEnd"/>
+      <w:r>
+        <w:rPr>
+          <w:rFonts w:ascii="Times New Roman" w:hAnsi="Times New Roman" w:cs="Times New Roman"/>
+          <w:sz w:val="24"/>
+          <w:szCs w:val="24"/>
+        </w:rPr>
+        <w:t xml:space="preserve">HEAD </w:t>
       </w:r>
       <w:proofErr w:type="spellStart"/>
       <w:r>
@@ -5762,7 +6037,25 @@
           <w:sz w:val="24"/>
           <w:szCs w:val="24"/>
         </w:rPr>
-        <w:t>: the latest shas of commit with “Fixes: SHA (text)" line</w:t>
+        <w:t xml:space="preserve">: the latest </w:t>
+      </w:r>
+      <w:proofErr w:type="spellStart"/>
+      <w:r>
+        <w:rPr>
+          <w:rFonts w:ascii="Times New Roman" w:hAnsi="Times New Roman" w:cs="Times New Roman"/>
+          <w:sz w:val="24"/>
+          <w:szCs w:val="24"/>
+        </w:rPr>
+        <w:t>shas</w:t>
+      </w:r>
+      <w:proofErr w:type="spellEnd"/>
+      <w:r>
+        <w:rPr>
+          <w:rFonts w:ascii="Times New Roman" w:hAnsi="Times New Roman" w:cs="Times New Roman"/>
+          <w:sz w:val="24"/>
+          <w:szCs w:val="24"/>
+        </w:rPr>
+        <w:t xml:space="preserve"> of commit with “Fixes: SHA (text)" line</w:t>
       </w:r>
     </w:p>
     <w:p>
@@ -5808,7 +6101,7 @@
           <w:sz w:val="24"/>
           <w:szCs w:val="24"/>
         </w:rPr>
-        <w:t xml:space="preserve">In details, lines, authors, shas, </w:t>
+        <w:t xml:space="preserve">In details, lines, authors, </w:t>
       </w:r>
       <w:proofErr w:type="spellStart"/>
       <w:r>
@@ -5817,6 +6110,24 @@
           <w:sz w:val="24"/>
           <w:szCs w:val="24"/>
         </w:rPr>
+        <w:t>shas</w:t>
+      </w:r>
+      <w:proofErr w:type="spellEnd"/>
+      <w:r>
+        <w:rPr>
+          <w:rFonts w:ascii="Times New Roman" w:hAnsi="Times New Roman" w:cs="Times New Roman"/>
+          <w:sz w:val="24"/>
+          <w:szCs w:val="24"/>
+        </w:rPr>
+        <w:t xml:space="preserve">, </w:t>
+      </w:r>
+      <w:proofErr w:type="spellStart"/>
+      <w:r>
+        <w:rPr>
+          <w:rFonts w:ascii="Times New Roman" w:hAnsi="Times New Roman" w:cs="Times New Roman"/>
+          <w:sz w:val="24"/>
+          <w:szCs w:val="24"/>
+        </w:rPr>
         <w:t>the_first_time</w:t>
       </w:r>
       <w:proofErr w:type="spellEnd"/>
@@ -5862,7 +6173,25 @@
           <w:sz w:val="24"/>
           <w:szCs w:val="24"/>
         </w:rPr>
-        <w:t xml:space="preserve"> were from command “git blame --no-merges v3.0..HEAD </w:t>
+        <w:t xml:space="preserve"> were from command “git blame --no-merges v</w:t>
+      </w:r>
+      <w:proofErr w:type="gramStart"/>
+      <w:r>
+        <w:rPr>
+          <w:rFonts w:ascii="Times New Roman" w:hAnsi="Times New Roman" w:cs="Times New Roman"/>
+          <w:sz w:val="24"/>
+          <w:szCs w:val="24"/>
+        </w:rPr>
+        <w:t>3.0..</w:t>
+      </w:r>
+      <w:proofErr w:type="gramEnd"/>
+      <w:r>
+        <w:rPr>
+          <w:rFonts w:ascii="Times New Roman" w:hAnsi="Times New Roman" w:cs="Times New Roman"/>
+          <w:sz w:val="24"/>
+          <w:szCs w:val="24"/>
+        </w:rPr>
+        <w:t xml:space="preserve">HEAD </w:t>
       </w:r>
       <w:proofErr w:type="spellStart"/>
       <w:r>
@@ -5934,7 +6263,25 @@
           <w:sz w:val="24"/>
           <w:szCs w:val="24"/>
         </w:rPr>
-        <w:t xml:space="preserve"> were from "git log -p --no-merges --date-order v3.0..HEAD </w:t>
+        <w:t xml:space="preserve"> were from "git log -p --no-merges --date-order v</w:t>
+      </w:r>
+      <w:proofErr w:type="gramStart"/>
+      <w:r>
+        <w:rPr>
+          <w:rFonts w:ascii="Times New Roman" w:hAnsi="Times New Roman" w:cs="Times New Roman"/>
+          <w:sz w:val="24"/>
+          <w:szCs w:val="24"/>
+        </w:rPr>
+        <w:t>3.0..</w:t>
+      </w:r>
+      <w:proofErr w:type="gramEnd"/>
+      <w:r>
+        <w:rPr>
+          <w:rFonts w:ascii="Times New Roman" w:hAnsi="Times New Roman" w:cs="Times New Roman"/>
+          <w:sz w:val="24"/>
+          <w:szCs w:val="24"/>
+        </w:rPr>
+        <w:t xml:space="preserve">HEAD </w:t>
       </w:r>
       <w:proofErr w:type="spellStart"/>
       <w:r>
@@ -6140,6 +6487,7 @@
         <w:t xml:space="preserve"> by setting suitable index. All the processes need to import the package of pandas. Before we start to build a </w:t>
       </w:r>
       <w:proofErr w:type="spellStart"/>
+      <w:proofErr w:type="gramStart"/>
       <w:r>
         <w:rPr>
           <w:rFonts w:ascii="Times New Roman" w:hAnsi="Times New Roman" w:cs="Times New Roman"/>
@@ -6149,6 +6497,7 @@
         <w:t>model,we</w:t>
       </w:r>
       <w:proofErr w:type="spellEnd"/>
+      <w:proofErr w:type="gramEnd"/>
       <w:r>
         <w:rPr>
           <w:rFonts w:ascii="Times New Roman" w:hAnsi="Times New Roman" w:cs="Times New Roman"/>
@@ -6209,7 +6558,25 @@
           <w:sz w:val="24"/>
           <w:szCs w:val="24"/>
         </w:rPr>
-        <w:t xml:space="preserve"> and it works(we will clarify this in the following part). The method is to use </w:t>
+        <w:t xml:space="preserve"> and it </w:t>
+      </w:r>
+      <w:proofErr w:type="gramStart"/>
+      <w:r>
+        <w:rPr>
+          <w:rFonts w:ascii="Times New Roman" w:hAnsi="Times New Roman" w:cs="Times New Roman"/>
+          <w:sz w:val="24"/>
+          <w:szCs w:val="24"/>
+        </w:rPr>
+        <w:t>works(</w:t>
+      </w:r>
+      <w:proofErr w:type="gramEnd"/>
+      <w:r>
+        <w:rPr>
+          <w:rFonts w:ascii="Times New Roman" w:hAnsi="Times New Roman" w:cs="Times New Roman"/>
+          <w:sz w:val="24"/>
+          <w:szCs w:val="24"/>
+        </w:rPr>
+        <w:t xml:space="preserve">we will clarify this in the following part). The method is to use </w:t>
       </w:r>
       <w:proofErr w:type="spellStart"/>
       <w:r>
@@ -6291,7 +6658,25 @@
           <w:sz w:val="24"/>
           <w:szCs w:val="24"/>
         </w:rPr>
-        <w:t xml:space="preserve"> float. In the next block, we use the python package of seaborn to plot the pictures(each features versus </w:t>
+        <w:t xml:space="preserve"> float. In the next block, we use the python package of seaborn to plot the </w:t>
+      </w:r>
+      <w:proofErr w:type="gramStart"/>
+      <w:r>
+        <w:rPr>
+          <w:rFonts w:ascii="Times New Roman" w:hAnsi="Times New Roman" w:cs="Times New Roman"/>
+          <w:sz w:val="24"/>
+          <w:szCs w:val="24"/>
+        </w:rPr>
+        <w:t>pictures(</w:t>
+      </w:r>
+      <w:proofErr w:type="gramEnd"/>
+      <w:r>
+        <w:rPr>
+          <w:rFonts w:ascii="Times New Roman" w:hAnsi="Times New Roman" w:cs="Times New Roman"/>
+          <w:sz w:val="24"/>
+          <w:szCs w:val="24"/>
+        </w:rPr>
+        <w:t xml:space="preserve">each features versus </w:t>
       </w:r>
       <w:proofErr w:type="spellStart"/>
       <w:r>
@@ -6318,7 +6703,25 @@
           <w:szCs w:val="24"/>
         </w:rPr>
         <w:lastRenderedPageBreak/>
-        <w:t xml:space="preserve">to illustrate the relationships between each parameters by producing correlation matrix first. All the pictures are saved as </w:t>
+        <w:t xml:space="preserve">to illustrate the relationships between each </w:t>
+      </w:r>
+      <w:proofErr w:type="gramStart"/>
+      <w:r>
+        <w:rPr>
+          <w:rFonts w:ascii="Times New Roman" w:hAnsi="Times New Roman" w:cs="Times New Roman"/>
+          <w:sz w:val="24"/>
+          <w:szCs w:val="24"/>
+        </w:rPr>
+        <w:t>parameters</w:t>
+      </w:r>
+      <w:proofErr w:type="gramEnd"/>
+      <w:r>
+        <w:rPr>
+          <w:rFonts w:ascii="Times New Roman" w:hAnsi="Times New Roman" w:cs="Times New Roman"/>
+          <w:sz w:val="24"/>
+          <w:szCs w:val="24"/>
+        </w:rPr>
+        <w:t xml:space="preserve"> by producing correlation matrix first. All the pictures are saved as </w:t>
       </w:r>
       <w:proofErr w:type="spellStart"/>
       <w:r>
@@ -6460,9 +6863,28 @@
           <w:sz w:val="24"/>
           <w:szCs w:val="24"/>
         </w:rPr>
-        <w:t xml:space="preserve">Each feature differs greatly, and the greater its value is , the greater the impact will be caused on the prediction results. Limiting the values to the same magnitude ensures that all data are equally important. This step mainly use </w:t>
+        <w:t xml:space="preserve">Each feature differs greatly, and the greater its value </w:t>
+      </w:r>
+      <w:proofErr w:type="gramStart"/>
+      <w:r>
+        <w:rPr>
+          <w:rFonts w:ascii="Times New Roman" w:hAnsi="Times New Roman" w:cs="Times New Roman"/>
+          <w:sz w:val="24"/>
+          <w:szCs w:val="24"/>
+        </w:rPr>
+        <w:t>is ,</w:t>
+      </w:r>
+      <w:proofErr w:type="gramEnd"/>
+      <w:r>
+        <w:rPr>
+          <w:rFonts w:ascii="Times New Roman" w:hAnsi="Times New Roman" w:cs="Times New Roman"/>
+          <w:sz w:val="24"/>
+          <w:szCs w:val="24"/>
+        </w:rPr>
+        <w:t xml:space="preserve"> the greater the impact will be caused on the prediction results. Limiting the values to the same magnitude ensures that all data are equally important. This step mainly use </w:t>
       </w:r>
       <w:proofErr w:type="spellStart"/>
+      <w:proofErr w:type="gramStart"/>
       <w:r>
         <w:rPr>
           <w:rFonts w:ascii="Times New Roman" w:hAnsi="Times New Roman" w:cs="Times New Roman"/>
@@ -6472,6 +6894,7 @@
         <w:t>preprocessing.MinMaxScaler</w:t>
       </w:r>
       <w:proofErr w:type="spellEnd"/>
+      <w:proofErr w:type="gramEnd"/>
       <w:r>
         <w:rPr>
           <w:rFonts w:ascii="Times New Roman" w:hAnsi="Times New Roman" w:cs="Times New Roman"/>
@@ -6701,7 +7124,25 @@
           <w:sz w:val="24"/>
           <w:szCs w:val="24"/>
         </w:rPr>
-        <w:t xml:space="preserve">The purpose of this final project is discussing the relation between the features and between each feature and the predictor. The multi linear regression is  the first choice </w:t>
+        <w:t xml:space="preserve">The purpose of this final project is discussing the relation between the features and between each feature and the predictor. The multi linear regression </w:t>
+      </w:r>
+      <w:proofErr w:type="gramStart"/>
+      <w:r>
+        <w:rPr>
+          <w:rFonts w:ascii="Times New Roman" w:hAnsi="Times New Roman" w:cs="Times New Roman"/>
+          <w:sz w:val="24"/>
+          <w:szCs w:val="24"/>
+        </w:rPr>
+        <w:t>is  the</w:t>
+      </w:r>
+      <w:proofErr w:type="gramEnd"/>
+      <w:r>
+        <w:rPr>
+          <w:rFonts w:ascii="Times New Roman" w:hAnsi="Times New Roman" w:cs="Times New Roman"/>
+          <w:sz w:val="24"/>
+          <w:szCs w:val="24"/>
+        </w:rPr>
+        <w:t xml:space="preserve"> first choice </w:t>
       </w:r>
       <w:r>
         <w:rPr>
@@ -6865,7 +7306,25 @@
           <w:sz w:val="24"/>
           <w:szCs w:val="24"/>
         </w:rPr>
-        <w:t xml:space="preserve"> Regressor regard mean square error(MSE) as basis on node splitting. The predicted value is the mean of the samples that fall within the leaf nodes. The calculation of </w:t>
+        <w:t xml:space="preserve"> Regressor regard mean square </w:t>
+      </w:r>
+      <w:proofErr w:type="gramStart"/>
+      <w:r>
+        <w:rPr>
+          <w:rFonts w:ascii="Times New Roman" w:hAnsi="Times New Roman" w:cs="Times New Roman"/>
+          <w:sz w:val="24"/>
+          <w:szCs w:val="24"/>
+        </w:rPr>
+        <w:t>error(</w:t>
+      </w:r>
+      <w:proofErr w:type="gramEnd"/>
+      <w:r>
+        <w:rPr>
+          <w:rFonts w:ascii="Times New Roman" w:hAnsi="Times New Roman" w:cs="Times New Roman"/>
+          <w:sz w:val="24"/>
+          <w:szCs w:val="24"/>
+        </w:rPr>
+        <w:t xml:space="preserve">MSE) as basis on node splitting. The predicted value is the mean of the samples that fall within the leaf nodes. The calculation of </w:t>
       </w:r>
       <w:proofErr w:type="spellStart"/>
       <w:r>
@@ -7057,7 +7516,43 @@
           <w:sz w:val="24"/>
           <w:szCs w:val="24"/>
         </w:rPr>
-        <w:t xml:space="preserve">). We choose r^2_ score as the metric of judging the model. r^2 is SSR(Explained Sum of Squares)/SST(Sum of squares for total). The more closely it approach, the more accurate model is. </w:t>
+        <w:t xml:space="preserve">). We choose r^2_ score as the metric of judging the model. r^2 is </w:t>
+      </w:r>
+      <w:proofErr w:type="gramStart"/>
+      <w:r>
+        <w:rPr>
+          <w:rFonts w:ascii="Times New Roman" w:hAnsi="Times New Roman" w:cs="Times New Roman"/>
+          <w:sz w:val="24"/>
+          <w:szCs w:val="24"/>
+        </w:rPr>
+        <w:t>SSR(</w:t>
+      </w:r>
+      <w:proofErr w:type="gramEnd"/>
+      <w:r>
+        <w:rPr>
+          <w:rFonts w:ascii="Times New Roman" w:hAnsi="Times New Roman" w:cs="Times New Roman"/>
+          <w:sz w:val="24"/>
+          <w:szCs w:val="24"/>
+        </w:rPr>
+        <w:t xml:space="preserve">Explained Sum of Squares)/SST(Sum of squares for total). The more closely it </w:t>
+      </w:r>
+      <w:proofErr w:type="gramStart"/>
+      <w:r>
+        <w:rPr>
+          <w:rFonts w:ascii="Times New Roman" w:hAnsi="Times New Roman" w:cs="Times New Roman"/>
+          <w:sz w:val="24"/>
+          <w:szCs w:val="24"/>
+        </w:rPr>
+        <w:t>approach</w:t>
+      </w:r>
+      <w:proofErr w:type="gramEnd"/>
+      <w:r>
+        <w:rPr>
+          <w:rFonts w:ascii="Times New Roman" w:hAnsi="Times New Roman" w:cs="Times New Roman"/>
+          <w:sz w:val="24"/>
+          <w:szCs w:val="24"/>
+        </w:rPr>
+        <w:t xml:space="preserve">, the more accurate model is. </w:t>
       </w:r>
     </w:p>
     <w:p>
@@ -7160,13 +7655,7 @@
         <w:t xml:space="preserve"> tree regressor model to compare and conclude.</w:t>
       </w:r>
     </w:p>
-    <w:p>
-      <w:pPr>
-        <w:rPr>
-          <w:rFonts w:hint="eastAsia"/>
-        </w:rPr>
-      </w:pPr>
-    </w:p>
+    <w:p/>
     <w:p>
       <w:pPr>
         <w:pStyle w:val="1"/>
@@ -7346,7 +7835,7 @@
 </file>
 
 <file path=word/endnotes.xml><?xml version="1.0" encoding="utf-8"?>
-<w:endnotes xmlns:wpc="http://schemas.microsoft.com/office/word/2010/wordprocessingCanvas" xmlns:cx="http://schemas.microsoft.com/office/drawing/2014/chartex" xmlns:cx1="http://schemas.microsoft.com/office/drawing/2015/9/8/chartex" xmlns:cx2="http://schemas.microsoft.com/office/drawing/2015/10/21/chartex" xmlns:cx3="http://schemas.microsoft.com/office/drawing/2016/5/9/chartex" xmlns:cx4="http://schemas.microsoft.com/office/drawing/2016/5/10/chartex" xmlns:cx5="http://schemas.microsoft.com/office/drawing/2016/5/11/chartex" xmlns:cx6="http://schemas.microsoft.com/office/drawing/2016/5/12/chartex" xmlns:cx7="http://schemas.microsoft.com/office/drawing/2016/5/13/chartex" xmlns:cx8="http://schemas.microsoft.com/office/drawing/2016/5/14/chartex" xmlns:mc="http://schemas.openxmlformats.org/markup-compatibility/2006" xmlns:aink="http://schemas.microsoft.com/office/drawing/2016/ink" xmlns:am3d="http://schemas.microsoft.com/office/drawing/2017/model3d" xmlns:o="urn:schemas-microsoft-com:office:office" xmlns:r="http://schemas.openxmlformats.org/officeDocument/2006/relationships" xmlns:m="http://schemas.openxmlformats.org/officeDocument/2006/math" xmlns:v="urn:schemas-microsoft-com:vml" xmlns:wp14="http://schemas.microsoft.com/office/word/2010/wordprocessingDrawing" xmlns:wp="http://schemas.openxmlformats.org/drawingml/2006/wordprocessingDrawing" xmlns:w10="urn:schemas-microsoft-com:office:word" xmlns:w="http://schemas.openxmlformats.org/wordprocessingml/2006/main" xmlns:w14="http://schemas.microsoft.com/office/word/2010/wordml" xmlns:w15="http://schemas.microsoft.com/office/word/2012/wordml" xmlns:w16cex="http://schemas.microsoft.com/office/word/2018/wordml/cex" xmlns:w16cid="http://schemas.microsoft.com/office/word/2016/wordml/cid" xmlns:w16="http://schemas.microsoft.com/office/word/2018/wordml" xmlns:w16se="http://schemas.microsoft.com/office/word/2015/wordml/symex" xmlns:wpg="http://schemas.microsoft.com/office/word/2010/wordprocessingGroup" xmlns:wpi="http://schemas.microsoft.com/office/word/2010/wordprocessingInk" xmlns:wne="http://schemas.microsoft.com/office/word/2006/wordml" xmlns:wps="http://schemas.microsoft.com/office/word/2010/wordprocessingShape" mc:Ignorable="w14 w15 w16se w16cid w16 w16cex wp14">
+<w:endnotes xmlns:wpc="http://schemas.microsoft.com/office/word/2010/wordprocessingCanvas" xmlns:cx="http://schemas.microsoft.com/office/drawing/2014/chartex" xmlns:cx1="http://schemas.microsoft.com/office/drawing/2015/9/8/chartex" xmlns:cx2="http://schemas.microsoft.com/office/drawing/2015/10/21/chartex" xmlns:cx3="http://schemas.microsoft.com/office/drawing/2016/5/9/chartex" xmlns:cx4="http://schemas.microsoft.com/office/drawing/2016/5/10/chartex" xmlns:cx5="http://schemas.microsoft.com/office/drawing/2016/5/11/chartex" xmlns:cx6="http://schemas.microsoft.com/office/drawing/2016/5/12/chartex" xmlns:cx7="http://schemas.microsoft.com/office/drawing/2016/5/13/chartex" xmlns:cx8="http://schemas.microsoft.com/office/drawing/2016/5/14/chartex" xmlns:mc="http://schemas.openxmlformats.org/markup-compatibility/2006" xmlns:aink="http://schemas.microsoft.com/office/drawing/2016/ink" xmlns:am3d="http://schemas.microsoft.com/office/drawing/2017/model3d" xmlns:o="urn:schemas-microsoft-com:office:office" xmlns:r="http://schemas.openxmlformats.org/officeDocument/2006/relationships" xmlns:m="http://schemas.openxmlformats.org/officeDocument/2006/math" xmlns:v="urn:schemas-microsoft-com:vml" xmlns:wp14="http://schemas.microsoft.com/office/word/2010/wordprocessingDrawing" xmlns:wp="http://schemas.openxmlformats.org/drawingml/2006/wordprocessingDrawing" xmlns:w10="urn:schemas-microsoft-com:office:word" xmlns:w="http://schemas.openxmlformats.org/wordprocessingml/2006/main" xmlns:w14="http://schemas.microsoft.com/office/word/2010/wordml" xmlns:w15="http://schemas.microsoft.com/office/word/2012/wordml" xmlns:w16cid="http://schemas.microsoft.com/office/word/2016/wordml/cid" xmlns:w16se="http://schemas.microsoft.com/office/word/2015/wordml/symex" xmlns:wpg="http://schemas.microsoft.com/office/word/2010/wordprocessingGroup" xmlns:wpi="http://schemas.microsoft.com/office/word/2010/wordprocessingInk" xmlns:wne="http://schemas.microsoft.com/office/word/2006/wordml" xmlns:wps="http://schemas.microsoft.com/office/word/2010/wordprocessingShape" mc:Ignorable="w14 w15 w16se w16cid wp14">
   <w:endnote w:type="separator" w:id="-1">
     <w:p>
       <w:pPr>
@@ -7371,7 +7860,7 @@
 </file>
 
 <file path=word/footer1.xml><?xml version="1.0" encoding="utf-8"?>
-<w:ftr xmlns:wpc="http://schemas.microsoft.com/office/word/2010/wordprocessingCanvas" xmlns:cx="http://schemas.microsoft.com/office/drawing/2014/chartex" xmlns:cx1="http://schemas.microsoft.com/office/drawing/2015/9/8/chartex" xmlns:cx2="http://schemas.microsoft.com/office/drawing/2015/10/21/chartex" xmlns:cx3="http://schemas.microsoft.com/office/drawing/2016/5/9/chartex" xmlns:cx4="http://schemas.microsoft.com/office/drawing/2016/5/10/chartex" xmlns:cx5="http://schemas.microsoft.com/office/drawing/2016/5/11/chartex" xmlns:cx6="http://schemas.microsoft.com/office/drawing/2016/5/12/chartex" xmlns:cx7="http://schemas.microsoft.com/office/drawing/2016/5/13/chartex" xmlns:cx8="http://schemas.microsoft.com/office/drawing/2016/5/14/chartex" xmlns:mc="http://schemas.openxmlformats.org/markup-compatibility/2006" xmlns:aink="http://schemas.microsoft.com/office/drawing/2016/ink" xmlns:am3d="http://schemas.microsoft.com/office/drawing/2017/model3d" xmlns:o="urn:schemas-microsoft-com:office:office" xmlns:r="http://schemas.openxmlformats.org/officeDocument/2006/relationships" xmlns:m="http://schemas.openxmlformats.org/officeDocument/2006/math" xmlns:v="urn:schemas-microsoft-com:vml" xmlns:wp14="http://schemas.microsoft.com/office/word/2010/wordprocessingDrawing" xmlns:wp="http://schemas.openxmlformats.org/drawingml/2006/wordprocessingDrawing" xmlns:w10="urn:schemas-microsoft-com:office:word" xmlns:w="http://schemas.openxmlformats.org/wordprocessingml/2006/main" xmlns:w14="http://schemas.microsoft.com/office/word/2010/wordml" xmlns:w15="http://schemas.microsoft.com/office/word/2012/wordml" xmlns:w16cex="http://schemas.microsoft.com/office/word/2018/wordml/cex" xmlns:w16cid="http://schemas.microsoft.com/office/word/2016/wordml/cid" xmlns:w16="http://schemas.microsoft.com/office/word/2018/wordml" xmlns:w16se="http://schemas.microsoft.com/office/word/2015/wordml/symex" xmlns:wpg="http://schemas.microsoft.com/office/word/2010/wordprocessingGroup" xmlns:wpi="http://schemas.microsoft.com/office/word/2010/wordprocessingInk" xmlns:wne="http://schemas.microsoft.com/office/word/2006/wordml" xmlns:wps="http://schemas.microsoft.com/office/word/2010/wordprocessingShape" mc:Ignorable="w14 w15 w16se w16cid w16 w16cex wp14">
+<w:ftr xmlns:wpc="http://schemas.microsoft.com/office/word/2010/wordprocessingCanvas" xmlns:cx="http://schemas.microsoft.com/office/drawing/2014/chartex" xmlns:cx1="http://schemas.microsoft.com/office/drawing/2015/9/8/chartex" xmlns:cx2="http://schemas.microsoft.com/office/drawing/2015/10/21/chartex" xmlns:cx3="http://schemas.microsoft.com/office/drawing/2016/5/9/chartex" xmlns:cx4="http://schemas.microsoft.com/office/drawing/2016/5/10/chartex" xmlns:cx5="http://schemas.microsoft.com/office/drawing/2016/5/11/chartex" xmlns:cx6="http://schemas.microsoft.com/office/drawing/2016/5/12/chartex" xmlns:cx7="http://schemas.microsoft.com/office/drawing/2016/5/13/chartex" xmlns:cx8="http://schemas.microsoft.com/office/drawing/2016/5/14/chartex" xmlns:mc="http://schemas.openxmlformats.org/markup-compatibility/2006" xmlns:aink="http://schemas.microsoft.com/office/drawing/2016/ink" xmlns:am3d="http://schemas.microsoft.com/office/drawing/2017/model3d" xmlns:o="urn:schemas-microsoft-com:office:office" xmlns:r="http://schemas.openxmlformats.org/officeDocument/2006/relationships" xmlns:m="http://schemas.openxmlformats.org/officeDocument/2006/math" xmlns:v="urn:schemas-microsoft-com:vml" xmlns:wp14="http://schemas.microsoft.com/office/word/2010/wordprocessingDrawing" xmlns:wp="http://schemas.openxmlformats.org/drawingml/2006/wordprocessingDrawing" xmlns:w10="urn:schemas-microsoft-com:office:word" xmlns:w="http://schemas.openxmlformats.org/wordprocessingml/2006/main" xmlns:w14="http://schemas.microsoft.com/office/word/2010/wordml" xmlns:w15="http://schemas.microsoft.com/office/word/2012/wordml" xmlns:w16cid="http://schemas.microsoft.com/office/word/2016/wordml/cid" xmlns:w16se="http://schemas.microsoft.com/office/word/2015/wordml/symex" xmlns:wpg="http://schemas.microsoft.com/office/word/2010/wordprocessingGroup" xmlns:wpi="http://schemas.microsoft.com/office/word/2010/wordprocessingInk" xmlns:wne="http://schemas.microsoft.com/office/word/2006/wordml" xmlns:wps="http://schemas.microsoft.com/office/word/2010/wordprocessingShape" mc:Ignorable="w14 w15 w16se w16cid wp14">
   <w:p>
     <w:pPr>
       <w:pStyle w:val="ab"/>
@@ -7440,7 +7929,7 @@
 </file>
 
 <file path=word/footnotes.xml><?xml version="1.0" encoding="utf-8"?>
-<w:footnotes xmlns:wpc="http://schemas.microsoft.com/office/word/2010/wordprocessingCanvas" xmlns:cx="http://schemas.microsoft.com/office/drawing/2014/chartex" xmlns:cx1="http://schemas.microsoft.com/office/drawing/2015/9/8/chartex" xmlns:cx2="http://schemas.microsoft.com/office/drawing/2015/10/21/chartex" xmlns:cx3="http://schemas.microsoft.com/office/drawing/2016/5/9/chartex" xmlns:cx4="http://schemas.microsoft.com/office/drawing/2016/5/10/chartex" xmlns:cx5="http://schemas.microsoft.com/office/drawing/2016/5/11/chartex" xmlns:cx6="http://schemas.microsoft.com/office/drawing/2016/5/12/chartex" xmlns:cx7="http://schemas.microsoft.com/office/drawing/2016/5/13/chartex" xmlns:cx8="http://schemas.microsoft.com/office/drawing/2016/5/14/chartex" xmlns:mc="http://schemas.openxmlformats.org/markup-compatibility/2006" xmlns:aink="http://schemas.microsoft.com/office/drawing/2016/ink" xmlns:am3d="http://schemas.microsoft.com/office/drawing/2017/model3d" xmlns:o="urn:schemas-microsoft-com:office:office" xmlns:r="http://schemas.openxmlformats.org/officeDocument/2006/relationships" xmlns:m="http://schemas.openxmlformats.org/officeDocument/2006/math" xmlns:v="urn:schemas-microsoft-com:vml" xmlns:wp14="http://schemas.microsoft.com/office/word/2010/wordprocessingDrawing" xmlns:wp="http://schemas.openxmlformats.org/drawingml/2006/wordprocessingDrawing" xmlns:w10="urn:schemas-microsoft-com:office:word" xmlns:w="http://schemas.openxmlformats.org/wordprocessingml/2006/main" xmlns:w14="http://schemas.microsoft.com/office/word/2010/wordml" xmlns:w15="http://schemas.microsoft.com/office/word/2012/wordml" xmlns:w16cex="http://schemas.microsoft.com/office/word/2018/wordml/cex" xmlns:w16cid="http://schemas.microsoft.com/office/word/2016/wordml/cid" xmlns:w16="http://schemas.microsoft.com/office/word/2018/wordml" xmlns:w16se="http://schemas.microsoft.com/office/word/2015/wordml/symex" xmlns:wpg="http://schemas.microsoft.com/office/word/2010/wordprocessingGroup" xmlns:wpi="http://schemas.microsoft.com/office/word/2010/wordprocessingInk" xmlns:wne="http://schemas.microsoft.com/office/word/2006/wordml" xmlns:wps="http://schemas.microsoft.com/office/word/2010/wordprocessingShape" mc:Ignorable="w14 w15 w16se w16cid w16 w16cex wp14">
+<w:footnotes xmlns:wpc="http://schemas.microsoft.com/office/word/2010/wordprocessingCanvas" xmlns:cx="http://schemas.microsoft.com/office/drawing/2014/chartex" xmlns:cx1="http://schemas.microsoft.com/office/drawing/2015/9/8/chartex" xmlns:cx2="http://schemas.microsoft.com/office/drawing/2015/10/21/chartex" xmlns:cx3="http://schemas.microsoft.com/office/drawing/2016/5/9/chartex" xmlns:cx4="http://schemas.microsoft.com/office/drawing/2016/5/10/chartex" xmlns:cx5="http://schemas.microsoft.com/office/drawing/2016/5/11/chartex" xmlns:cx6="http://schemas.microsoft.com/office/drawing/2016/5/12/chartex" xmlns:cx7="http://schemas.microsoft.com/office/drawing/2016/5/13/chartex" xmlns:cx8="http://schemas.microsoft.com/office/drawing/2016/5/14/chartex" xmlns:mc="http://schemas.openxmlformats.org/markup-compatibility/2006" xmlns:aink="http://schemas.microsoft.com/office/drawing/2016/ink" xmlns:am3d="http://schemas.microsoft.com/office/drawing/2017/model3d" xmlns:o="urn:schemas-microsoft-com:office:office" xmlns:r="http://schemas.openxmlformats.org/officeDocument/2006/relationships" xmlns:m="http://schemas.openxmlformats.org/officeDocument/2006/math" xmlns:v="urn:schemas-microsoft-com:vml" xmlns:wp14="http://schemas.microsoft.com/office/word/2010/wordprocessingDrawing" xmlns:wp="http://schemas.openxmlformats.org/drawingml/2006/wordprocessingDrawing" xmlns:w10="urn:schemas-microsoft-com:office:word" xmlns:w="http://schemas.openxmlformats.org/wordprocessingml/2006/main" xmlns:w14="http://schemas.microsoft.com/office/word/2010/wordml" xmlns:w15="http://schemas.microsoft.com/office/word/2012/wordml" xmlns:w16cid="http://schemas.microsoft.com/office/word/2016/wordml/cid" xmlns:w16se="http://schemas.microsoft.com/office/word/2015/wordml/symex" xmlns:wpg="http://schemas.microsoft.com/office/word/2010/wordprocessingGroup" xmlns:wpi="http://schemas.microsoft.com/office/word/2010/wordprocessingInk" xmlns:wne="http://schemas.microsoft.com/office/word/2006/wordml" xmlns:wps="http://schemas.microsoft.com/office/word/2010/wordprocessingShape" mc:Ignorable="w14 w15 w16se w16cid wp14">
   <w:footnote w:type="separator" w:id="-1">
     <w:p>
       <w:pPr>
@@ -7465,7 +7954,7 @@
 </file>
 
 <file path=word/numbering.xml><?xml version="1.0" encoding="utf-8"?>
-<w:numbering xmlns:wpc="http://schemas.microsoft.com/office/word/2010/wordprocessingCanvas" xmlns:cx="http://schemas.microsoft.com/office/drawing/2014/chartex" xmlns:cx1="http://schemas.microsoft.com/office/drawing/2015/9/8/chartex" xmlns:cx2="http://schemas.microsoft.com/office/drawing/2015/10/21/chartex" xmlns:cx3="http://schemas.microsoft.com/office/drawing/2016/5/9/chartex" xmlns:cx4="http://schemas.microsoft.com/office/drawing/2016/5/10/chartex" xmlns:cx5="http://schemas.microsoft.com/office/drawing/2016/5/11/chartex" xmlns:cx6="http://schemas.microsoft.com/office/drawing/2016/5/12/chartex" xmlns:cx7="http://schemas.microsoft.com/office/drawing/2016/5/13/chartex" xmlns:cx8="http://schemas.microsoft.com/office/drawing/2016/5/14/chartex" xmlns:mc="http://schemas.openxmlformats.org/markup-compatibility/2006" xmlns:aink="http://schemas.microsoft.com/office/drawing/2016/ink" xmlns:am3d="http://schemas.microsoft.com/office/drawing/2017/model3d" xmlns:o="urn:schemas-microsoft-com:office:office" xmlns:r="http://schemas.openxmlformats.org/officeDocument/2006/relationships" xmlns:m="http://schemas.openxmlformats.org/officeDocument/2006/math" xmlns:v="urn:schemas-microsoft-com:vml" xmlns:wp14="http://schemas.microsoft.com/office/word/2010/wordprocessingDrawing" xmlns:wp="http://schemas.openxmlformats.org/drawingml/2006/wordprocessingDrawing" xmlns:w10="urn:schemas-microsoft-com:office:word" xmlns:w="http://schemas.openxmlformats.org/wordprocessingml/2006/main" xmlns:w14="http://schemas.microsoft.com/office/word/2010/wordml" xmlns:w15="http://schemas.microsoft.com/office/word/2012/wordml" xmlns:w16cex="http://schemas.microsoft.com/office/word/2018/wordml/cex" xmlns:w16cid="http://schemas.microsoft.com/office/word/2016/wordml/cid" xmlns:w16="http://schemas.microsoft.com/office/word/2018/wordml" xmlns:w16se="http://schemas.microsoft.com/office/word/2015/wordml/symex" xmlns:wpg="http://schemas.microsoft.com/office/word/2010/wordprocessingGroup" xmlns:wpi="http://schemas.microsoft.com/office/word/2010/wordprocessingInk" xmlns:wne="http://schemas.microsoft.com/office/word/2006/wordml" xmlns:wps="http://schemas.microsoft.com/office/word/2010/wordprocessingShape" mc:Ignorable="w14 w15 w16se w16cid w16 w16cex wp14">
+<w:numbering xmlns:wpc="http://schemas.microsoft.com/office/word/2010/wordprocessingCanvas" xmlns:cx="http://schemas.microsoft.com/office/drawing/2014/chartex" xmlns:cx1="http://schemas.microsoft.com/office/drawing/2015/9/8/chartex" xmlns:cx2="http://schemas.microsoft.com/office/drawing/2015/10/21/chartex" xmlns:cx3="http://schemas.microsoft.com/office/drawing/2016/5/9/chartex" xmlns:cx4="http://schemas.microsoft.com/office/drawing/2016/5/10/chartex" xmlns:cx5="http://schemas.microsoft.com/office/drawing/2016/5/11/chartex" xmlns:cx6="http://schemas.microsoft.com/office/drawing/2016/5/12/chartex" xmlns:cx7="http://schemas.microsoft.com/office/drawing/2016/5/13/chartex" xmlns:cx8="http://schemas.microsoft.com/office/drawing/2016/5/14/chartex" xmlns:mc="http://schemas.openxmlformats.org/markup-compatibility/2006" xmlns:aink="http://schemas.microsoft.com/office/drawing/2016/ink" xmlns:am3d="http://schemas.microsoft.com/office/drawing/2017/model3d" xmlns:o="urn:schemas-microsoft-com:office:office" xmlns:r="http://schemas.openxmlformats.org/officeDocument/2006/relationships" xmlns:m="http://schemas.openxmlformats.org/officeDocument/2006/math" xmlns:v="urn:schemas-microsoft-com:vml" xmlns:wp14="http://schemas.microsoft.com/office/word/2010/wordprocessingDrawing" xmlns:wp="http://schemas.openxmlformats.org/drawingml/2006/wordprocessingDrawing" xmlns:w10="urn:schemas-microsoft-com:office:word" xmlns:w="http://schemas.openxmlformats.org/wordprocessingml/2006/main" xmlns:w14="http://schemas.microsoft.com/office/word/2010/wordml" xmlns:w15="http://schemas.microsoft.com/office/word/2012/wordml" xmlns:w16cid="http://schemas.microsoft.com/office/word/2016/wordml/cid" xmlns:w16se="http://schemas.microsoft.com/office/word/2015/wordml/symex" xmlns:wpg="http://schemas.microsoft.com/office/word/2010/wordprocessingGroup" xmlns:wpi="http://schemas.microsoft.com/office/word/2010/wordprocessingInk" xmlns:wne="http://schemas.microsoft.com/office/word/2006/wordml" xmlns:wps="http://schemas.microsoft.com/office/word/2010/wordprocessingShape" mc:Ignorable="w14 w15 w16se w16cid wp14">
   <w:abstractNum w:abstractNumId="0" w15:restartNumberingAfterBreak="0">
     <w:nsid w:val="FFFFFF7C"/>
     <w:multiLevelType w:val="singleLevel"/>
@@ -8851,7 +9340,7 @@
 </file>
 
 <file path=word/styles.xml><?xml version="1.0" encoding="utf-8"?>
-<w:styles xmlns:mc="http://schemas.openxmlformats.org/markup-compatibility/2006" xmlns:r="http://schemas.openxmlformats.org/officeDocument/2006/relationships" xmlns:w="http://schemas.openxmlformats.org/wordprocessingml/2006/main" xmlns:w14="http://schemas.microsoft.com/office/word/2010/wordml" xmlns:w15="http://schemas.microsoft.com/office/word/2012/wordml" xmlns:w16cex="http://schemas.microsoft.com/office/word/2018/wordml/cex" xmlns:w16cid="http://schemas.microsoft.com/office/word/2016/wordml/cid" xmlns:w16="http://schemas.microsoft.com/office/word/2018/wordml" xmlns:w16se="http://schemas.microsoft.com/office/word/2015/wordml/symex" mc:Ignorable="w14 w15 w16se w16cid w16 w16cex">
+<w:styles xmlns:mc="http://schemas.openxmlformats.org/markup-compatibility/2006" xmlns:r="http://schemas.openxmlformats.org/officeDocument/2006/relationships" xmlns:w="http://schemas.openxmlformats.org/wordprocessingml/2006/main" xmlns:w14="http://schemas.microsoft.com/office/word/2010/wordml" xmlns:w15="http://schemas.microsoft.com/office/word/2012/wordml" xmlns:w16cid="http://schemas.microsoft.com/office/word/2016/wordml/cid" xmlns:w16se="http://schemas.microsoft.com/office/word/2015/wordml/symex" mc:Ignorable="w14 w15 w16se w16cid">
   <w:docDefaults>
     <w:rPrDefault>
       <w:rPr>
@@ -8868,7 +9357,7 @@
       </w:pPr>
     </w:pPrDefault>
   </w:docDefaults>
-  <w:latentStyles w:defLockedState="0" w:defUIPriority="99" w:defSemiHidden="0" w:defUnhideWhenUsed="0" w:defQFormat="0" w:count="376">
+  <w:latentStyles w:defLockedState="0" w:defUIPriority="99" w:defSemiHidden="0" w:defUnhideWhenUsed="0" w:defQFormat="0" w:count="375">
     <w:lsdException w:name="Normal" w:uiPriority="0" w:qFormat="1"/>
     <w:lsdException w:name="heading 1" w:uiPriority="9" w:qFormat="1"/>
     <w:lsdException w:name="heading 2" w:semiHidden="1" w:uiPriority="9" w:unhideWhenUsed="1" w:qFormat="1"/>
@@ -9244,7 +9733,6 @@
     <w:lsdException w:name="Smart Hyperlink" w:semiHidden="1" w:unhideWhenUsed="1"/>
     <w:lsdException w:name="Hashtag" w:semiHidden="1" w:unhideWhenUsed="1"/>
     <w:lsdException w:name="Unresolved Mention" w:semiHidden="1" w:unhideWhenUsed="1"/>
-    <w:lsdException w:name="Smart Link" w:semiHidden="1" w:unhideWhenUsed="1"/>
   </w:latentStyles>
   <w:style w:type="paragraph" w:default="1" w:styleId="a2">
     <w:name w:val="Normal"/>
@@ -9458,6 +9946,7 @@
   <w:style w:type="character" w:default="1" w:styleId="a3">
     <w:name w:val="Default Paragraph Font"/>
     <w:uiPriority w:val="1"/>
+    <w:semiHidden/>
     <w:unhideWhenUsed/>
   </w:style>
   <w:style w:type="table" w:default="1" w:styleId="a4">
@@ -34690,7 +35179,7 @@
 </file>
 
 <file path=customXml/itemProps1.xml><?xml version="1.0" encoding="utf-8"?>
-<ds:datastoreItem xmlns:ds="http://schemas.openxmlformats.org/officeDocument/2006/customXml" ds:itemID="{76DA746B-A6E2-4839-8E85-9F6CCAC7093F}">
+<ds:datastoreItem xmlns:ds="http://schemas.openxmlformats.org/officeDocument/2006/customXml" ds:itemID="{EC61C7A1-5DEE-46CE-B902-A9F6C5B2EED1}">
   <ds:schemaRefs>
     <ds:schemaRef ds:uri="http://schemas.openxmlformats.org/officeDocument/2006/bibliography"/>
   </ds:schemaRefs>

</xml_diff>